<commit_message>
lessons schedule was updated
</commit_message>
<xml_diff>
--- a/src/assets/schedule/schedule.docx
+++ b/src/assets/schedule/schedule.docx
@@ -1,6 +1,6 @@
 
 <file path=word/document.xml><?xml version="1.0" encoding="utf-8"?>
-<w:document xmlns:wpc="http://schemas.microsoft.com/office/word/2010/wordprocessingCanvas" xmlns:cx="http://schemas.microsoft.com/office/drawing/2014/chartex" xmlns:cx1="http://schemas.microsoft.com/office/drawing/2015/9/8/chartex" xmlns:mc="http://schemas.openxmlformats.org/markup-compatibility/2006" xmlns:o="urn:schemas-microsoft-com:office:office" xmlns:r="http://schemas.openxmlformats.org/officeDocument/2006/relationships" xmlns:m="http://schemas.openxmlformats.org/officeDocument/2006/math" xmlns:v="urn:schemas-microsoft-com:vml" xmlns:wp14="http://schemas.microsoft.com/office/word/2010/wordprocessingDrawing" xmlns:wp="http://schemas.openxmlformats.org/drawingml/2006/wordprocessingDrawing" xmlns:w10="urn:schemas-microsoft-com:office:word" xmlns:w="http://schemas.openxmlformats.org/wordprocessingml/2006/main" xmlns:w14="http://schemas.microsoft.com/office/word/2010/wordml" xmlns:w15="http://schemas.microsoft.com/office/word/2012/wordml" xmlns:w16se="http://schemas.microsoft.com/office/word/2015/wordml/symex" xmlns:wpg="http://schemas.microsoft.com/office/word/2010/wordprocessingGroup" xmlns:wpi="http://schemas.microsoft.com/office/word/2010/wordprocessingInk" xmlns:wne="http://schemas.microsoft.com/office/word/2006/wordml" xmlns:wps="http://schemas.microsoft.com/office/word/2010/wordprocessingShape" mc:Ignorable="w14 w15 w16se wp14">
+<w:document xmlns:wpc="http://schemas.microsoft.com/office/word/2010/wordprocessingCanvas" xmlns:cx="http://schemas.microsoft.com/office/drawing/2014/chartex" xmlns:cx1="http://schemas.microsoft.com/office/drawing/2015/9/8/chartex" xmlns:cx2="http://schemas.microsoft.com/office/drawing/2015/10/21/chartex" xmlns:cx3="http://schemas.microsoft.com/office/drawing/2016/5/9/chartex" xmlns:cx4="http://schemas.microsoft.com/office/drawing/2016/5/10/chartex" xmlns:cx5="http://schemas.microsoft.com/office/drawing/2016/5/11/chartex" xmlns:cx6="http://schemas.microsoft.com/office/drawing/2016/5/12/chartex" xmlns:cx7="http://schemas.microsoft.com/office/drawing/2016/5/13/chartex" xmlns:cx8="http://schemas.microsoft.com/office/drawing/2016/5/14/chartex" xmlns:mc="http://schemas.openxmlformats.org/markup-compatibility/2006" xmlns:aink="http://schemas.microsoft.com/office/drawing/2016/ink" xmlns:am3d="http://schemas.microsoft.com/office/drawing/2017/model3d" xmlns:o="urn:schemas-microsoft-com:office:office" xmlns:r="http://schemas.openxmlformats.org/officeDocument/2006/relationships" xmlns:m="http://schemas.openxmlformats.org/officeDocument/2006/math" xmlns:v="urn:schemas-microsoft-com:vml" xmlns:wp14="http://schemas.microsoft.com/office/word/2010/wordprocessingDrawing" xmlns:wp="http://schemas.openxmlformats.org/drawingml/2006/wordprocessingDrawing" xmlns:w10="urn:schemas-microsoft-com:office:word" xmlns:w="http://schemas.openxmlformats.org/wordprocessingml/2006/main" xmlns:w14="http://schemas.microsoft.com/office/word/2010/wordml" xmlns:w15="http://schemas.microsoft.com/office/word/2012/wordml" xmlns:w16cid="http://schemas.microsoft.com/office/word/2016/wordml/cid" xmlns:w16se="http://schemas.microsoft.com/office/word/2015/wordml/symex" xmlns:wpg="http://schemas.microsoft.com/office/word/2010/wordprocessingGroup" xmlns:wpi="http://schemas.microsoft.com/office/word/2010/wordprocessingInk" xmlns:wne="http://schemas.microsoft.com/office/word/2006/wordml" xmlns:wps="http://schemas.microsoft.com/office/word/2010/wordprocessingShape" mc:Ignorable="w14 w15 w16se w16cid wp14">
   <w:body>
     <w:p>
       <w:pPr>
@@ -97,7 +97,7 @@
                 <w:sz w:val="24"/>
                 <w:lang w:val="uk-UA"/>
               </w:rPr>
-              <w:t>Англійська мова</w:t>
+              <w:t>Навчання грамоти (Читання)</w:t>
             </w:r>
           </w:p>
         </w:tc>
@@ -155,7 +155,7 @@
                 <w:sz w:val="24"/>
                 <w:lang w:val="uk-UA"/>
               </w:rPr>
-              <w:t>Навчання грамоти (Читання)</w:t>
+              <w:t>Навчання грамоти (Письмо)</w:t>
             </w:r>
           </w:p>
         </w:tc>
@@ -213,7 +213,7 @@
                 <w:sz w:val="24"/>
                 <w:lang w:val="uk-UA"/>
               </w:rPr>
-              <w:t>Навчання грамоти (Письмо)</w:t>
+              <w:t>Англійська мова</w:t>
             </w:r>
           </w:p>
         </w:tc>
@@ -299,70 +299,6 @@
         <w:tc>
           <w:tcPr>
             <w:tcW w:w="1705" w:type="dxa"/>
-            <w:vMerge/>
-            <w:tcBorders>
-              <w:bottom w:val="single" w:sz="24" w:space="0" w:color="auto"/>
-            </w:tcBorders>
-          </w:tcPr>
-          <w:p>
-            <w:pPr>
-              <w:rPr>
-                <w:b/>
-                <w:sz w:val="28"/>
-                <w:lang w:val="uk-UA"/>
-              </w:rPr>
-            </w:pPr>
-          </w:p>
-        </w:tc>
-        <w:tc>
-          <w:tcPr>
-            <w:tcW w:w="5400" w:type="dxa"/>
-            <w:tcBorders>
-              <w:bottom w:val="single" w:sz="24" w:space="0" w:color="auto"/>
-            </w:tcBorders>
-          </w:tcPr>
-          <w:p>
-            <w:pPr>
-              <w:pStyle w:val="ListParagraph"/>
-              <w:numPr>
-                <w:ilvl w:val="0"/>
-                <w:numId w:val="1"/>
-              </w:numPr>
-              <w:rPr>
-                <w:sz w:val="24"/>
-                <w:lang w:val="uk-UA"/>
-              </w:rPr>
-            </w:pPr>
-            <w:r>
-              <w:rPr>
-                <w:sz w:val="24"/>
-                <w:lang w:val="uk-UA"/>
-              </w:rPr>
-              <w:t>Музичне (Образотворче) мистецтво</w:t>
-            </w:r>
-          </w:p>
-        </w:tc>
-        <w:tc>
-          <w:tcPr>
-            <w:tcW w:w="2245" w:type="dxa"/>
-            <w:tcBorders>
-              <w:bottom w:val="single" w:sz="24" w:space="0" w:color="auto"/>
-            </w:tcBorders>
-          </w:tcPr>
-          <w:p>
-            <w:pPr>
-              <w:jc w:val="center"/>
-            </w:pPr>
-            <w:r>
-              <w:t>12:05 – 12:40</w:t>
-            </w:r>
-          </w:p>
-        </w:tc>
-      </w:tr>
-      <w:tr>
-        <w:tc>
-          <w:tcPr>
-            <w:tcW w:w="1705" w:type="dxa"/>
             <w:vMerge w:val="restart"/>
             <w:tcBorders>
               <w:top w:val="single" w:sz="24" w:space="0" w:color="auto"/>
@@ -472,7 +408,14 @@
                 <w:sz w:val="24"/>
                 <w:lang w:val="uk-UA"/>
               </w:rPr>
-              <w:t>Математика</w:t>
+              <w:t>Англійська</w:t>
+            </w:r>
+            <w:r>
+              <w:rPr>
+                <w:sz w:val="24"/>
+                <w:lang w:val="uk-UA"/>
+              </w:rPr>
+              <w:t xml:space="preserve"> </w:t>
             </w:r>
           </w:p>
         </w:tc>
@@ -591,7 +534,7 @@
                 <w:sz w:val="24"/>
                 <w:lang w:val="uk-UA"/>
               </w:rPr>
-              <w:t>Природознавство</w:t>
+              <w:t>Математика</w:t>
             </w:r>
           </w:p>
         </w:tc>
@@ -655,7 +598,7 @@
                 <w:sz w:val="24"/>
                 <w:lang w:val="uk-UA"/>
               </w:rPr>
-              <w:t>Англійська</w:t>
+              <w:t>Природознавство</w:t>
             </w:r>
           </w:p>
         </w:tc>
@@ -728,7 +671,7 @@
                 <w:sz w:val="24"/>
                 <w:lang w:val="uk-UA"/>
               </w:rPr>
-              <w:t>Природознавство</w:t>
+              <w:t>Навчання грамоти (Читання)</w:t>
             </w:r>
           </w:p>
         </w:tc>
@@ -852,6 +795,13 @@
               </w:rPr>
               <w:t>Хореографія</w:t>
             </w:r>
+            <w:r>
+              <w:rPr>
+                <w:sz w:val="24"/>
+                <w:lang w:val="uk-UA"/>
+              </w:rPr>
+              <w:t xml:space="preserve"> </w:t>
+            </w:r>
           </w:p>
         </w:tc>
         <w:tc>
@@ -894,7 +844,7 @@
           <w:tcPr>
             <w:tcW w:w="5400" w:type="dxa"/>
             <w:tcBorders>
-              <w:bottom w:val="single" w:sz="24" w:space="0" w:color="auto"/>
+              <w:bottom w:val="single" w:sz="4" w:space="0" w:color="auto"/>
             </w:tcBorders>
           </w:tcPr>
           <w:p>
@@ -914,6 +864,70 @@
                 <w:sz w:val="24"/>
                 <w:lang w:val="uk-UA"/>
               </w:rPr>
+              <w:t>Природознавство</w:t>
+            </w:r>
+          </w:p>
+        </w:tc>
+        <w:tc>
+          <w:tcPr>
+            <w:tcW w:w="2245" w:type="dxa"/>
+            <w:tcBorders>
+              <w:bottom w:val="single" w:sz="4" w:space="0" w:color="auto"/>
+            </w:tcBorders>
+          </w:tcPr>
+          <w:p>
+            <w:pPr>
+              <w:jc w:val="center"/>
+            </w:pPr>
+            <w:r>
+              <w:t>11:15 – 11:50</w:t>
+            </w:r>
+          </w:p>
+        </w:tc>
+      </w:tr>
+      <w:tr>
+        <w:tc>
+          <w:tcPr>
+            <w:tcW w:w="1705" w:type="dxa"/>
+            <w:vMerge/>
+            <w:tcBorders>
+              <w:bottom w:val="single" w:sz="24" w:space="0" w:color="auto"/>
+            </w:tcBorders>
+          </w:tcPr>
+          <w:p>
+            <w:pPr>
+              <w:rPr>
+                <w:b/>
+                <w:sz w:val="28"/>
+                <w:lang w:val="uk-UA"/>
+              </w:rPr>
+            </w:pPr>
+          </w:p>
+        </w:tc>
+        <w:tc>
+          <w:tcPr>
+            <w:tcW w:w="5400" w:type="dxa"/>
+            <w:tcBorders>
+              <w:bottom w:val="single" w:sz="24" w:space="0" w:color="auto"/>
+            </w:tcBorders>
+          </w:tcPr>
+          <w:p>
+            <w:pPr>
+              <w:pStyle w:val="ListParagraph"/>
+              <w:numPr>
+                <w:ilvl w:val="0"/>
+                <w:numId w:val="3"/>
+              </w:numPr>
+              <w:rPr>
+                <w:sz w:val="24"/>
+                <w:lang w:val="uk-UA"/>
+              </w:rPr>
+            </w:pPr>
+            <w:r>
+              <w:rPr>
+                <w:sz w:val="24"/>
+                <w:lang w:val="uk-UA"/>
+              </w:rPr>
               <w:t>Основи здоров</w:t>
             </w:r>
             <w:r>
@@ -943,7 +957,7 @@
               <w:jc w:val="center"/>
             </w:pPr>
             <w:r>
-              <w:t>11:15 – 11:50</w:t>
+              <w:t>12:05 – 12:40</w:t>
             </w:r>
           </w:p>
         </w:tc>
@@ -1000,7 +1014,7 @@
                 <w:sz w:val="24"/>
                 <w:lang w:val="uk-UA"/>
               </w:rPr>
-              <w:t>Навчання грамоти (Читання)</w:t>
+              <w:t>Математика</w:t>
             </w:r>
           </w:p>
         </w:tc>
@@ -1061,7 +1075,7 @@
                 <w:sz w:val="24"/>
                 <w:lang w:val="uk-UA"/>
               </w:rPr>
-              <w:t>Математика</w:t>
+              <w:t>Англійська</w:t>
             </w:r>
           </w:p>
         </w:tc>
@@ -1166,7 +1180,7 @@
           <w:tcPr>
             <w:tcW w:w="5400" w:type="dxa"/>
             <w:tcBorders>
-              <w:bottom w:val="single" w:sz="24" w:space="0" w:color="auto"/>
+              <w:bottom w:val="single" w:sz="4" w:space="0" w:color="auto"/>
             </w:tcBorders>
           </w:tcPr>
           <w:p>
@@ -1188,18 +1202,28 @@
               </w:rPr>
               <w:t>Трудове навчання</w:t>
             </w:r>
+            <w:r>
+              <w:rPr>
+                <w:sz w:val="24"/>
+                <w:lang w:val="uk-UA"/>
+              </w:rPr>
+              <w:t xml:space="preserve"> </w:t>
+            </w:r>
           </w:p>
         </w:tc>
         <w:tc>
           <w:tcPr>
             <w:tcW w:w="2245" w:type="dxa"/>
             <w:tcBorders>
-              <w:bottom w:val="single" w:sz="24" w:space="0" w:color="auto"/>
+              <w:bottom w:val="single" w:sz="4" w:space="0" w:color="auto"/>
             </w:tcBorders>
           </w:tcPr>
           <w:p>
             <w:pPr>
               <w:jc w:val="center"/>
+              <w:rPr>
+                <w:lang w:val="ru-RU"/>
+              </w:rPr>
             </w:pPr>
             <w:r>
               <w:t>11:15 – 11:50</w:t>
@@ -1211,6 +1235,70 @@
         <w:tc>
           <w:tcPr>
             <w:tcW w:w="1705" w:type="dxa"/>
+            <w:vMerge/>
+            <w:tcBorders>
+              <w:bottom w:val="single" w:sz="24" w:space="0" w:color="auto"/>
+            </w:tcBorders>
+          </w:tcPr>
+          <w:p>
+            <w:pPr>
+              <w:rPr>
+                <w:b/>
+                <w:sz w:val="28"/>
+                <w:lang w:val="uk-UA"/>
+              </w:rPr>
+            </w:pPr>
+          </w:p>
+        </w:tc>
+        <w:tc>
+          <w:tcPr>
+            <w:tcW w:w="5400" w:type="dxa"/>
+            <w:tcBorders>
+              <w:bottom w:val="single" w:sz="24" w:space="0" w:color="auto"/>
+            </w:tcBorders>
+          </w:tcPr>
+          <w:p>
+            <w:pPr>
+              <w:pStyle w:val="ListParagraph"/>
+              <w:numPr>
+                <w:ilvl w:val="0"/>
+                <w:numId w:val="4"/>
+              </w:numPr>
+              <w:rPr>
+                <w:sz w:val="24"/>
+                <w:lang w:val="uk-UA"/>
+              </w:rPr>
+            </w:pPr>
+            <w:r>
+              <w:rPr>
+                <w:sz w:val="24"/>
+                <w:lang w:val="uk-UA"/>
+              </w:rPr>
+              <w:t>Музичне (Образотворче) мистецтво</w:t>
+            </w:r>
+          </w:p>
+        </w:tc>
+        <w:tc>
+          <w:tcPr>
+            <w:tcW w:w="2245" w:type="dxa"/>
+            <w:tcBorders>
+              <w:bottom w:val="single" w:sz="24" w:space="0" w:color="auto"/>
+            </w:tcBorders>
+          </w:tcPr>
+          <w:p>
+            <w:pPr>
+              <w:jc w:val="center"/>
+            </w:pPr>
+            <w:r>
+              <w:t>12:05 – 12:40</w:t>
+            </w:r>
+          </w:p>
+        </w:tc>
+      </w:tr>
+      <w:tr>
+        <w:tc>
+          <w:tcPr>
+            <w:tcW w:w="1705" w:type="dxa"/>
             <w:vMerge w:val="restart"/>
             <w:tcBorders>
               <w:top w:val="single" w:sz="24" w:space="0" w:color="auto"/>
@@ -1240,6 +1328,7 @@
               </w:rPr>
               <w:t>’</w:t>
             </w:r>
+            <w:proofErr w:type="spellStart"/>
             <w:r>
               <w:rPr>
                 <w:b/>
@@ -1248,6 +1337,7 @@
               </w:rPr>
               <w:t>ятниця</w:t>
             </w:r>
+            <w:proofErr w:type="spellEnd"/>
           </w:p>
         </w:tc>
         <w:tc>
@@ -1428,7 +1518,7 @@
           <w:tcPr>
             <w:tcW w:w="5400" w:type="dxa"/>
             <w:tcBorders>
-              <w:bottom w:val="single" w:sz="4" w:space="0" w:color="auto"/>
+              <w:bottom w:val="single" w:sz="24" w:space="0" w:color="auto"/>
             </w:tcBorders>
           </w:tcPr>
           <w:p>
@@ -1456,7 +1546,7 @@
           <w:tcPr>
             <w:tcW w:w="2245" w:type="dxa"/>
             <w:tcBorders>
-              <w:bottom w:val="single" w:sz="4" w:space="0" w:color="auto"/>
+              <w:bottom w:val="single" w:sz="24" w:space="0" w:color="auto"/>
             </w:tcBorders>
           </w:tcPr>
           <w:p>
@@ -1466,68 +1556,8 @@
             <w:r>
               <w:t>11:15 – 11:50</w:t>
             </w:r>
-          </w:p>
-        </w:tc>
-      </w:tr>
-      <w:tr>
-        <w:tc>
-          <w:tcPr>
-            <w:tcW w:w="1705" w:type="dxa"/>
-            <w:vMerge/>
-            <w:tcBorders>
-              <w:bottom w:val="single" w:sz="24" w:space="0" w:color="auto"/>
-            </w:tcBorders>
-          </w:tcPr>
-          <w:p>
-            <w:pPr>
-              <w:rPr>
-                <w:lang w:val="uk-UA"/>
-              </w:rPr>
-            </w:pPr>
-          </w:p>
-        </w:tc>
-        <w:tc>
-          <w:tcPr>
-            <w:tcW w:w="5400" w:type="dxa"/>
-            <w:tcBorders>
-              <w:bottom w:val="single" w:sz="24" w:space="0" w:color="auto"/>
-            </w:tcBorders>
-          </w:tcPr>
-          <w:p>
-            <w:pPr>
-              <w:pStyle w:val="ListParagraph"/>
-              <w:numPr>
-                <w:ilvl w:val="0"/>
-                <w:numId w:val="5"/>
-              </w:numPr>
-              <w:rPr>
-                <w:sz w:val="24"/>
-                <w:lang w:val="uk-UA"/>
-              </w:rPr>
-            </w:pPr>
-            <w:r>
-              <w:rPr>
-                <w:sz w:val="24"/>
-                <w:lang w:val="uk-UA"/>
-              </w:rPr>
-              <w:t>Англійська мова</w:t>
-            </w:r>
-          </w:p>
-        </w:tc>
-        <w:tc>
-          <w:tcPr>
-            <w:tcW w:w="2245" w:type="dxa"/>
-            <w:tcBorders>
-              <w:bottom w:val="single" w:sz="24" w:space="0" w:color="auto"/>
-            </w:tcBorders>
-          </w:tcPr>
-          <w:p>
-            <w:pPr>
-              <w:jc w:val="center"/>
-            </w:pPr>
-            <w:r>
-              <w:t>12:05 – 12:40</w:t>
-            </w:r>
+            <w:bookmarkStart w:id="0" w:name="_GoBack"/>
+            <w:bookmarkEnd w:id="0"/>
           </w:p>
         </w:tc>
       </w:tr>
@@ -1719,22 +1749,7 @@
               </w:rPr>
             </w:pPr>
             <w:r>
-              <w:t>16:2</w:t>
-            </w:r>
-            <w:r>
-              <w:t>0 –</w:t>
-            </w:r>
-            <w:r>
-              <w:t xml:space="preserve"> 17</w:t>
-            </w:r>
-            <w:r>
-              <w:t>:</w:t>
-            </w:r>
-            <w:r>
-              <w:t>20 (6</w:t>
-            </w:r>
-            <w:r>
-              <w:t xml:space="preserve">0 </w:t>
+              <w:t xml:space="preserve">16:20 – 17:20 (60 </w:t>
             </w:r>
             <w:r>
               <w:rPr>
@@ -1903,22 +1918,7 @@
               </w:rPr>
             </w:pPr>
             <w:r>
-              <w:t>16</w:t>
-            </w:r>
-            <w:r>
-              <w:t>:10 –</w:t>
-            </w:r>
-            <w:r>
-              <w:t xml:space="preserve"> 16</w:t>
-            </w:r>
-            <w:r>
-              <w:t>:</w:t>
-            </w:r>
-            <w:r>
-              <w:t>50 (4</w:t>
-            </w:r>
-            <w:r>
-              <w:t xml:space="preserve">0 </w:t>
+              <w:t xml:space="preserve">16:10 – 16:50 (40 </w:t>
             </w:r>
             <w:r>
               <w:rPr>
@@ -2001,22 +2001,7 @@
               </w:rPr>
             </w:pPr>
             <w:r>
-              <w:t>15:45</w:t>
-            </w:r>
-            <w:r>
-              <w:t xml:space="preserve"> –</w:t>
-            </w:r>
-            <w:r>
-              <w:t xml:space="preserve"> 16</w:t>
-            </w:r>
-            <w:r>
-              <w:t>:</w:t>
-            </w:r>
-            <w:r>
-              <w:t>15</w:t>
-            </w:r>
-            <w:r>
-              <w:t xml:space="preserve"> (30 </w:t>
+              <w:t xml:space="preserve">15:45 – 16:15 (30 </w:t>
             </w:r>
             <w:r>
               <w:rPr>
@@ -2100,19 +2085,7 @@
               </w:rPr>
             </w:pPr>
             <w:r>
-              <w:t>15:10 –</w:t>
-            </w:r>
-            <w:r>
-              <w:t xml:space="preserve"> 16</w:t>
-            </w:r>
-            <w:r>
-              <w:t>:</w:t>
-            </w:r>
-            <w:r>
-              <w:t>10 (6</w:t>
-            </w:r>
-            <w:r>
-              <w:t xml:space="preserve">0 </w:t>
+              <w:t xml:space="preserve">15:10 – 16:10 (60 </w:t>
             </w:r>
             <w:r>
               <w:rPr>
@@ -2166,16 +2139,7 @@
                 <w:sz w:val="24"/>
                 <w:lang w:val="uk-UA"/>
               </w:rPr>
-              <w:t>Хореогр</w:t>
-            </w:r>
-            <w:bookmarkStart w:id="0" w:name="_GoBack"/>
-            <w:bookmarkEnd w:id="0"/>
-            <w:r>
-              <w:rPr>
-                <w:sz w:val="24"/>
-                <w:lang w:val="uk-UA"/>
-              </w:rPr>
-              <w:t>афія</w:t>
+              <w:t>Хореографія</w:t>
             </w:r>
           </w:p>
         </w:tc>
@@ -2194,22 +2158,7 @@
               </w:rPr>
             </w:pPr>
             <w:r>
-              <w:t>17:2</w:t>
-            </w:r>
-            <w:r>
-              <w:t>0 –</w:t>
-            </w:r>
-            <w:r>
-              <w:t xml:space="preserve"> 18</w:t>
-            </w:r>
-            <w:r>
-              <w:t>:</w:t>
-            </w:r>
-            <w:r>
-              <w:t>00 (4</w:t>
-            </w:r>
-            <w:r>
-              <w:t xml:space="preserve">0 </w:t>
+              <w:t xml:space="preserve">17:20 – 18:00 (40 </w:t>
             </w:r>
             <w:r>
               <w:rPr>
@@ -2312,7 +2261,7 @@
 </file>
 
 <file path=word/numbering.xml><?xml version="1.0" encoding="utf-8"?>
-<w:numbering xmlns:wpc="http://schemas.microsoft.com/office/word/2010/wordprocessingCanvas" xmlns:cx="http://schemas.microsoft.com/office/drawing/2014/chartex" xmlns:cx1="http://schemas.microsoft.com/office/drawing/2015/9/8/chartex" xmlns:mc="http://schemas.openxmlformats.org/markup-compatibility/2006" xmlns:o="urn:schemas-microsoft-com:office:office" xmlns:r="http://schemas.openxmlformats.org/officeDocument/2006/relationships" xmlns:m="http://schemas.openxmlformats.org/officeDocument/2006/math" xmlns:v="urn:schemas-microsoft-com:vml" xmlns:wp14="http://schemas.microsoft.com/office/word/2010/wordprocessingDrawing" xmlns:wp="http://schemas.openxmlformats.org/drawingml/2006/wordprocessingDrawing" xmlns:w10="urn:schemas-microsoft-com:office:word" xmlns:w="http://schemas.openxmlformats.org/wordprocessingml/2006/main" xmlns:w14="http://schemas.microsoft.com/office/word/2010/wordml" xmlns:w15="http://schemas.microsoft.com/office/word/2012/wordml" xmlns:w16se="http://schemas.microsoft.com/office/word/2015/wordml/symex" xmlns:wpg="http://schemas.microsoft.com/office/word/2010/wordprocessingGroup" xmlns:wpi="http://schemas.microsoft.com/office/word/2010/wordprocessingInk" xmlns:wne="http://schemas.microsoft.com/office/word/2006/wordml" xmlns:wps="http://schemas.microsoft.com/office/word/2010/wordprocessingShape" mc:Ignorable="w14 w15 w16se wp14">
+<w:numbering xmlns:wpc="http://schemas.microsoft.com/office/word/2010/wordprocessingCanvas" xmlns:cx="http://schemas.microsoft.com/office/drawing/2014/chartex" xmlns:cx1="http://schemas.microsoft.com/office/drawing/2015/9/8/chartex" xmlns:cx2="http://schemas.microsoft.com/office/drawing/2015/10/21/chartex" xmlns:cx3="http://schemas.microsoft.com/office/drawing/2016/5/9/chartex" xmlns:cx4="http://schemas.microsoft.com/office/drawing/2016/5/10/chartex" xmlns:cx5="http://schemas.microsoft.com/office/drawing/2016/5/11/chartex" xmlns:cx6="http://schemas.microsoft.com/office/drawing/2016/5/12/chartex" xmlns:cx7="http://schemas.microsoft.com/office/drawing/2016/5/13/chartex" xmlns:cx8="http://schemas.microsoft.com/office/drawing/2016/5/14/chartex" xmlns:mc="http://schemas.openxmlformats.org/markup-compatibility/2006" xmlns:aink="http://schemas.microsoft.com/office/drawing/2016/ink" xmlns:am3d="http://schemas.microsoft.com/office/drawing/2017/model3d" xmlns:o="urn:schemas-microsoft-com:office:office" xmlns:r="http://schemas.openxmlformats.org/officeDocument/2006/relationships" xmlns:m="http://schemas.openxmlformats.org/officeDocument/2006/math" xmlns:v="urn:schemas-microsoft-com:vml" xmlns:wp14="http://schemas.microsoft.com/office/word/2010/wordprocessingDrawing" xmlns:wp="http://schemas.openxmlformats.org/drawingml/2006/wordprocessingDrawing" xmlns:w10="urn:schemas-microsoft-com:office:word" xmlns:w="http://schemas.openxmlformats.org/wordprocessingml/2006/main" xmlns:w14="http://schemas.microsoft.com/office/word/2010/wordml" xmlns:w15="http://schemas.microsoft.com/office/word/2012/wordml" xmlns:w16cid="http://schemas.microsoft.com/office/word/2016/wordml/cid" xmlns:w16se="http://schemas.microsoft.com/office/word/2015/wordml/symex" xmlns:wpg="http://schemas.microsoft.com/office/word/2010/wordprocessingGroup" xmlns:wpi="http://schemas.microsoft.com/office/word/2010/wordprocessingInk" xmlns:wne="http://schemas.microsoft.com/office/word/2006/wordml" xmlns:wps="http://schemas.microsoft.com/office/word/2010/wordprocessingShape" mc:Ignorable="w14 w15 w16se w16cid wp14">
   <w:abstractNum w:abstractNumId="0" w15:restartNumberingAfterBreak="0">
     <w:nsid w:val="05F83A65"/>
     <w:multiLevelType w:val="hybridMultilevel"/>
@@ -3145,7 +3094,7 @@
 </file>
 
 <file path=word/styles.xml><?xml version="1.0" encoding="utf-8"?>
-<w:styles xmlns:mc="http://schemas.openxmlformats.org/markup-compatibility/2006" xmlns:r="http://schemas.openxmlformats.org/officeDocument/2006/relationships" xmlns:w="http://schemas.openxmlformats.org/wordprocessingml/2006/main" xmlns:w14="http://schemas.microsoft.com/office/word/2010/wordml" xmlns:w15="http://schemas.microsoft.com/office/word/2012/wordml" xmlns:w16se="http://schemas.microsoft.com/office/word/2015/wordml/symex" mc:Ignorable="w14 w15 w16se">
+<w:styles xmlns:mc="http://schemas.openxmlformats.org/markup-compatibility/2006" xmlns:r="http://schemas.openxmlformats.org/officeDocument/2006/relationships" xmlns:w="http://schemas.openxmlformats.org/wordprocessingml/2006/main" xmlns:w14="http://schemas.microsoft.com/office/word/2010/wordml" xmlns:w15="http://schemas.microsoft.com/office/word/2012/wordml" xmlns:w16cid="http://schemas.microsoft.com/office/word/2016/wordml/cid" xmlns:w16se="http://schemas.microsoft.com/office/word/2015/wordml/symex" mc:Ignorable="w14 w15 w16se w16cid">
   <w:docDefaults>
     <w:rPrDefault>
       <w:rPr>
@@ -3161,7 +3110,7 @@
       </w:pPr>
     </w:pPrDefault>
   </w:docDefaults>
-  <w:latentStyles w:defLockedState="0" w:defUIPriority="99" w:defSemiHidden="0" w:defUnhideWhenUsed="0" w:defQFormat="0" w:count="371">
+  <w:latentStyles w:defLockedState="0" w:defUIPriority="99" w:defSemiHidden="0" w:defUnhideWhenUsed="0" w:defQFormat="0" w:count="375">
     <w:lsdException w:name="Normal" w:uiPriority="0" w:qFormat="1"/>
     <w:lsdException w:name="heading 1" w:uiPriority="9" w:qFormat="1"/>
     <w:lsdException w:name="heading 2" w:semiHidden="1" w:uiPriority="9" w:unhideWhenUsed="1" w:qFormat="1"/>
@@ -3267,7 +3216,6 @@
     <w:lsdException w:name="HTML Sample" w:semiHidden="1" w:unhideWhenUsed="1"/>
     <w:lsdException w:name="HTML Typewriter" w:semiHidden="1" w:unhideWhenUsed="1"/>
     <w:lsdException w:name="HTML Variable" w:semiHidden="1" w:unhideWhenUsed="1"/>
-    <w:lsdException w:name="Normal Table" w:semiHidden="1" w:unhideWhenUsed="1"/>
     <w:lsdException w:name="annotation subject" w:semiHidden="1" w:unhideWhenUsed="1"/>
     <w:lsdException w:name="No List" w:semiHidden="1" w:unhideWhenUsed="1"/>
     <w:lsdException w:name="Outline List 1" w:semiHidden="1" w:unhideWhenUsed="1"/>
@@ -3311,10 +3259,8 @@
     <w:lsdException w:name="Table Elegant" w:semiHidden="1" w:unhideWhenUsed="1"/>
     <w:lsdException w:name="Table Professional" w:semiHidden="1" w:unhideWhenUsed="1"/>
     <w:lsdException w:name="Table Subtle 1" w:semiHidden="1" w:unhideWhenUsed="1"/>
-    <w:lsdException w:name="Table Subtle 2" w:semiHidden="1" w:unhideWhenUsed="1"/>
     <w:lsdException w:name="Table Web 1" w:semiHidden="1" w:unhideWhenUsed="1"/>
     <w:lsdException w:name="Table Web 2" w:semiHidden="1" w:unhideWhenUsed="1"/>
-    <w:lsdException w:name="Table Web 3" w:semiHidden="1" w:unhideWhenUsed="1"/>
     <w:lsdException w:name="Balloon Text" w:semiHidden="1" w:unhideWhenUsed="1"/>
     <w:lsdException w:name="Table Grid" w:uiPriority="39"/>
     <w:lsdException w:name="Table Theme" w:semiHidden="1" w:unhideWhenUsed="1"/>
@@ -3533,6 +3479,10 @@
     <w:lsdException w:name="List Table 5 Dark Accent 6" w:uiPriority="50"/>
     <w:lsdException w:name="List Table 6 Colorful Accent 6" w:uiPriority="51"/>
     <w:lsdException w:name="List Table 7 Colorful Accent 6" w:uiPriority="52"/>
+    <w:lsdException w:name="Mention" w:semiHidden="1" w:unhideWhenUsed="1"/>
+    <w:lsdException w:name="Smart Hyperlink" w:semiHidden="1" w:unhideWhenUsed="1"/>
+    <w:lsdException w:name="Hashtag" w:semiHidden="1" w:unhideWhenUsed="1"/>
+    <w:lsdException w:name="Unresolved Mention" w:semiHidden="1" w:unhideWhenUsed="1"/>
   </w:latentStyles>
   <w:style w:type="paragraph" w:default="1" w:styleId="Normal">
     <w:name w:val="Normal"/>

</xml_diff>